<commit_message>
Added data description to the design document.
</commit_message>
<xml_diff>
--- a/Design Documents/General Information.docx
+++ b/Design Documents/General Information.docx
@@ -4,7 +4,15 @@
   <w:body>
     <w:p>
       <w:r>
-        <w:t>Initial Idea: KanjiHelper is a website that provides students an interactive way to practice converting hiragana to Kanji and vice-versa. It is based on websites like type racer which provide text and scans user input for the correct answer.</w:t>
+        <w:t xml:space="preserve">Initial Idea: </w:t>
+      </w:r>
+      <w:proofErr w:type="spellStart"/>
+      <w:r>
+        <w:t>KanjiHelper</w:t>
+      </w:r>
+      <w:proofErr w:type="spellEnd"/>
+      <w:r>
+        <w:t xml:space="preserve"> is a website that provides students an interactive way to practice converting hiragana to Kanji and vice-versa. It is based on websites like type racer which provide text and scans user input for the correct answer.</w:t>
       </w:r>
     </w:p>
     <w:p>
@@ -152,6 +160,52 @@
           <w:numId w:val="1"/>
         </w:numPr>
       </w:pPr>
+      <w:proofErr w:type="spellStart"/>
+      <w:r>
+        <w:t>Tatoeba</w:t>
+      </w:r>
+      <w:proofErr w:type="spellEnd"/>
+      <w:r>
+        <w:t xml:space="preserve"> is a good source of sample sentences</w:t>
+      </w:r>
+      <w:r>
+        <w:rPr>
+          <w:strike/>
+        </w:rPr>
+        <w:t>, but we will need to figure out how to get the corresponding hiragana of the sentence in question.</w:t>
+      </w:r>
+      <w:r>
+        <w:t xml:space="preserve"> Solved, </w:t>
+      </w:r>
+      <w:proofErr w:type="spellStart"/>
+      <w:r>
+        <w:t>Tatoeba</w:t>
+      </w:r>
+      <w:proofErr w:type="spellEnd"/>
+      <w:r>
+        <w:t xml:space="preserve"> offers a transcribed list of sentences which contain okurigana in a workable format.</w:t>
+      </w:r>
+    </w:p>
+    <w:p>
+      <w:pPr>
+        <w:pStyle w:val="ListParagraph"/>
+        <w:numPr>
+          <w:ilvl w:val="0"/>
+          <w:numId w:val="1"/>
+        </w:numPr>
+      </w:pPr>
+      <w:r>
+        <w:t>Would it make any sense to process and store the language transcriptions in some sort of DB software like Mongo?</w:t>
+      </w:r>
+    </w:p>
+    <w:p>
+      <w:pPr>
+        <w:pStyle w:val="ListParagraph"/>
+        <w:numPr>
+          <w:ilvl w:val="0"/>
+          <w:numId w:val="1"/>
+        </w:numPr>
+      </w:pPr>
       <w:r>
         <w:t xml:space="preserve">Since the windows IME auto </w:t>
       </w:r>
@@ -162,7 +216,15 @@
         <w:t>fills</w:t>
       </w:r>
       <w:r>
-        <w:t xml:space="preserve"> kanji given a hiragana reading, we should recommend that the user writes down the kanji on a physical piece of paper to reinforce their knowledge. A reach goal could be to somehow incorporate kanji handwriting recognition software such as icampusj.net’s tool at (</w:t>
+        <w:t xml:space="preserve"> kanji given a hiragana reading, we should recommend that the user writes down the kanji on a physical piece of paper to reinforce their knowledge. A reach goal could be to somehow incorporate kanji handwriting recognition software such as </w:t>
+      </w:r>
+      <w:proofErr w:type="spellStart"/>
+      <w:r>
+        <w:t>icampusj.net’s</w:t>
+      </w:r>
+      <w:proofErr w:type="spellEnd"/>
+      <w:r>
+        <w:t xml:space="preserve"> tool at (</w:t>
       </w:r>
       <w:hyperlink r:id="rId5" w:tgtFrame="_blank" w:tooltip="https://www.icampusj.net/u/ihwr.jsp" w:history="1">
         <w:r>

</xml_diff>